<commit_message>
Updated scrum template weeek 6
</commit_message>
<xml_diff>
--- a/Scrum_Meetings/scrum-week6.docx
+++ b/Scrum_Meetings/scrum-week6.docx
@@ -20,7 +20,13 @@
         <w:t> </w:t>
       </w:r>
       <w:r>
-        <w:t>SCRUM MEETING WEEK ()</w:t>
+        <w:t>SCRUM MEETING WEEK (</w:t>
+      </w:r>
+      <w:r>
+        <w:t>6</w:t>
+      </w:r>
+      <w:r>
+        <w:t>)</w:t>
       </w:r>
     </w:p>
     <w:p>
@@ -92,7 +98,7 @@
           <w:szCs w:val="34"/>
         </w:rPr>
         <w:drawing>
-          <wp:inline distT="0" distB="0" distL="0" distR="0" wp14:anchorId="79682000" wp14:editId="2AA0A4C6">
+          <wp:inline distT="0" distB="0" distL="0" distR="0" wp14:anchorId="7D3779C9" wp14:editId="5448059C">
             <wp:extent cx="157163" cy="157163"/>
             <wp:effectExtent l="0" t="0" r="0" b="0"/>
             <wp:docPr id="1499542647" name="Picture 4" descr=":white_check_mark:"/>
@@ -304,6 +310,12 @@
                 <w:rFonts w:ascii="Times New Roman" w:eastAsia="Times New Roman" w:hAnsi="Times New Roman" w:cs="Times New Roman"/>
               </w:rPr>
             </w:pPr>
+            <w:r>
+              <w:rPr>
+                <w:rFonts w:ascii="Times New Roman" w:eastAsia="Times New Roman" w:hAnsi="Times New Roman" w:cs="Times New Roman"/>
+              </w:rPr>
+              <w:t>Learning Basic Auth Strategies</w:t>
+            </w:r>
           </w:p>
           <w:p>
             <w:pPr>
@@ -344,6 +356,25 @@
               </w:rPr>
               <w:t>​​</w:t>
             </w:r>
+            <w:r>
+              <w:rPr>
+                <w:rFonts w:ascii="Times New Roman" w:eastAsia="Times New Roman" w:hAnsi="Times New Roman" w:cs="Times New Roman"/>
+              </w:rPr>
+              <w:t>6</w:t>
+            </w:r>
+            <w:r>
+              <w:rPr>
+                <w:rFonts w:ascii="Times New Roman" w:eastAsia="Times New Roman" w:hAnsi="Times New Roman" w:cs="Times New Roman"/>
+                <w:vertAlign w:val="superscript"/>
+              </w:rPr>
+              <w:t>th</w:t>
+            </w:r>
+            <w:r>
+              <w:rPr>
+                <w:rFonts w:ascii="Times New Roman" w:eastAsia="Times New Roman" w:hAnsi="Times New Roman" w:cs="Times New Roman"/>
+              </w:rPr>
+              <w:t xml:space="preserve"> March</w:t>
+            </w:r>
           </w:p>
         </w:tc>
         <w:tc>
@@ -361,7 +392,7 @@
               <w:rPr>
                 <w:rFonts w:ascii="Times New Roman" w:eastAsia="Times New Roman" w:hAnsi="Times New Roman" w:cs="Times New Roman"/>
               </w:rPr>
-              <w:t>​​</w:t>
+              <w:t>All tasks completed</w:t>
             </w:r>
           </w:p>
         </w:tc>
@@ -436,7 +467,7 @@
           <w:szCs w:val="34"/>
         </w:rPr>
         <w:drawing>
-          <wp:inline distT="0" distB="0" distL="0" distR="0">
+          <wp:inline distT="0" distB="0" distL="0" distR="0" wp14:anchorId="6A0C1998" wp14:editId="6D3ED9F2">
             <wp:extent cx="171450" cy="171450"/>
             <wp:effectExtent l="0" t="0" r="6350" b="6350"/>
             <wp:docPr id="922092399" name="Picture 3" descr=":busts_in_silhouette:"/>
@@ -616,17 +647,10 @@
             </w:pPr>
             <w:r>
               <w:rPr>
-                <w:rFonts w:ascii="Times New Roman" w:eastAsia="Times New Roman" w:hAnsi="Times New Roman" w:cs="Times New Roman"/>
-                <w:spacing w:val="-1"/>
-              </w:rPr>
-              <w:t>​​</w:t>
-            </w:r>
-            <w:r>
-              <w:rPr>
-                <w:rFonts w:ascii="Times New Roman" w:eastAsia="Times New Roman" w:hAnsi="Times New Roman" w:cs="Times New Roman"/>
-                <w:spacing w:val="-1"/>
-              </w:rPr>
-              <w:t xml:space="preserve"> </w:t>
+                <w:rFonts w:ascii="Times New Roman" w:hAnsi="Times New Roman"/>
+                <w:lang w:val="en-US"/>
+              </w:rPr>
+              <w:t>​​ Anand</w:t>
             </w:r>
           </w:p>
         </w:tc>
@@ -644,17 +668,10 @@
             </w:pPr>
             <w:r>
               <w:rPr>
-                <w:rFonts w:ascii="Times New Roman" w:eastAsia="Times New Roman" w:hAnsi="Times New Roman" w:cs="Times New Roman"/>
-                <w:spacing w:val="-1"/>
-              </w:rPr>
-              <w:t>​​</w:t>
-            </w:r>
-            <w:r>
-              <w:rPr>
-                <w:rFonts w:ascii="Times New Roman" w:eastAsia="Times New Roman" w:hAnsi="Times New Roman" w:cs="Times New Roman"/>
-                <w:spacing w:val="-1"/>
-              </w:rPr>
-              <w:t xml:space="preserve"> </w:t>
+                <w:rFonts w:ascii="Times New Roman" w:hAnsi="Times New Roman"/>
+                <w:lang w:val="en-US"/>
+              </w:rPr>
+              <w:t>​​ Backend Dev.</w:t>
             </w:r>
           </w:p>
         </w:tc>
@@ -674,6 +691,50 @@
                 <w:spacing w:val="-1"/>
               </w:rPr>
             </w:pPr>
+            <w:r>
+              <w:rPr>
+                <w:rFonts w:ascii="Times New Roman" w:eastAsia="Arial Unicode MS" w:hAnsi="Times New Roman" w:cs="Arial Unicode MS"/>
+                <w:color w:val="000000"/>
+                <w:spacing w:val="-1"/>
+                <w:u w:color="000000"/>
+                <w14:textOutline w14:w="0" w14:cap="flat" w14:cmpd="sng" w14:algn="ctr">
+                  <w14:noFill/>
+                  <w14:prstDash w14:val="solid"/>
+                  <w14:bevel/>
+                </w14:textOutline>
+              </w:rPr>
+              <w:t xml:space="preserve">Apoorva </w:t>
+            </w:r>
+            <w:proofErr w:type="spellStart"/>
+            <w:r>
+              <w:rPr>
+                <w:rFonts w:ascii="Times New Roman" w:eastAsia="Arial Unicode MS" w:hAnsi="Times New Roman" w:cs="Arial Unicode MS"/>
+                <w:color w:val="000000"/>
+                <w:spacing w:val="-1"/>
+                <w:u w:color="000000"/>
+                <w14:textOutline w14:w="0" w14:cap="flat" w14:cmpd="sng" w14:algn="ctr">
+                  <w14:noFill/>
+                  <w14:prstDash w14:val="solid"/>
+                  <w14:bevel/>
+                </w14:textOutline>
+              </w:rPr>
+              <w:t>Devarakonda</w:t>
+            </w:r>
+            <w:proofErr w:type="spellEnd"/>
+            <w:r>
+              <w:rPr>
+                <w:rFonts w:ascii="Times New Roman" w:eastAsia="Arial Unicode MS" w:hAnsi="Times New Roman" w:cs="Arial Unicode MS"/>
+                <w:color w:val="000000"/>
+                <w:spacing w:val="-1"/>
+                <w:u w:color="000000"/>
+                <w14:textOutline w14:w="0" w14:cap="flat" w14:cmpd="sng" w14:algn="ctr">
+                  <w14:noFill/>
+                  <w14:prstDash w14:val="solid"/>
+                  <w14:bevel/>
+                </w14:textOutline>
+              </w:rPr>
+              <w:t xml:space="preserve"> </w:t>
+            </w:r>
           </w:p>
         </w:tc>
         <w:tc>
@@ -687,6 +748,20 @@
                 <w:spacing w:val="-1"/>
               </w:rPr>
             </w:pPr>
+            <w:r>
+              <w:rPr>
+                <w:rFonts w:ascii="Times New Roman" w:eastAsia="Arial Unicode MS" w:hAnsi="Times New Roman" w:cs="Arial Unicode MS"/>
+                <w:color w:val="000000"/>
+                <w:spacing w:val="-1"/>
+                <w:u w:color="000000"/>
+                <w14:textOutline w14:w="0" w14:cap="flat" w14:cmpd="sng" w14:algn="ctr">
+                  <w14:noFill/>
+                  <w14:prstDash w14:val="solid"/>
+                  <w14:bevel/>
+                </w14:textOutline>
+              </w:rPr>
+              <w:t>Backend Dev.</w:t>
+            </w:r>
           </w:p>
         </w:tc>
       </w:tr>
@@ -705,6 +780,52 @@
                 <w:spacing w:val="-1"/>
               </w:rPr>
             </w:pPr>
+            <w:proofErr w:type="spellStart"/>
+            <w:r>
+              <w:rPr>
+                <w:rFonts w:ascii="Times New Roman" w:eastAsia="Arial Unicode MS" w:hAnsi="Times New Roman" w:cs="Arial Unicode MS"/>
+                <w:color w:val="000000"/>
+                <w:spacing w:val="-1"/>
+                <w:u w:color="000000"/>
+                <w14:textOutline w14:w="0" w14:cap="flat" w14:cmpd="sng" w14:algn="ctr">
+                  <w14:noFill/>
+                  <w14:prstDash w14:val="solid"/>
+                  <w14:bevel/>
+                </w14:textOutline>
+              </w:rPr>
+              <w:t>Arhaan</w:t>
+            </w:r>
+            <w:proofErr w:type="spellEnd"/>
+            <w:r>
+              <w:rPr>
+                <w:rFonts w:ascii="Times New Roman" w:eastAsia="Arial Unicode MS" w:hAnsi="Times New Roman" w:cs="Arial Unicode MS"/>
+                <w:color w:val="000000"/>
+                <w:spacing w:val="-1"/>
+                <w:u w:color="000000"/>
+                <w14:textOutline w14:w="0" w14:cap="flat" w14:cmpd="sng" w14:algn="ctr">
+                  <w14:noFill/>
+                  <w14:prstDash w14:val="solid"/>
+                  <w14:bevel/>
+                </w14:textOutline>
+              </w:rPr>
+              <w:t xml:space="preserve"> </w:t>
+            </w:r>
+            <w:proofErr w:type="spellStart"/>
+            <w:r>
+              <w:rPr>
+                <w:rFonts w:ascii="Times New Roman" w:eastAsia="Arial Unicode MS" w:hAnsi="Times New Roman" w:cs="Arial Unicode MS"/>
+                <w:color w:val="000000"/>
+                <w:spacing w:val="-1"/>
+                <w:u w:color="000000"/>
+                <w14:textOutline w14:w="0" w14:cap="flat" w14:cmpd="sng" w14:algn="ctr">
+                  <w14:noFill/>
+                  <w14:prstDash w14:val="solid"/>
+                  <w14:bevel/>
+                </w14:textOutline>
+              </w:rPr>
+              <w:t>Khaku</w:t>
+            </w:r>
+            <w:proofErr w:type="spellEnd"/>
           </w:p>
         </w:tc>
         <w:tc>
@@ -718,6 +839,20 @@
                 <w:spacing w:val="-1"/>
               </w:rPr>
             </w:pPr>
+            <w:r>
+              <w:rPr>
+                <w:rFonts w:ascii="Times New Roman" w:eastAsia="Arial Unicode MS" w:hAnsi="Times New Roman" w:cs="Arial Unicode MS"/>
+                <w:color w:val="000000"/>
+                <w:spacing w:val="-1"/>
+                <w:u w:color="000000"/>
+                <w14:textOutline w14:w="0" w14:cap="flat" w14:cmpd="sng" w14:algn="ctr">
+                  <w14:noFill/>
+                  <w14:prstDash w14:val="solid"/>
+                  <w14:bevel/>
+                </w14:textOutline>
+              </w:rPr>
+              <w:t>Frontend Dev.</w:t>
+            </w:r>
           </w:p>
         </w:tc>
       </w:tr>
@@ -736,6 +871,52 @@
                 <w:spacing w:val="-1"/>
               </w:rPr>
             </w:pPr>
+            <w:proofErr w:type="spellStart"/>
+            <w:r>
+              <w:rPr>
+                <w:rFonts w:ascii="Times New Roman" w:eastAsia="Arial Unicode MS" w:hAnsi="Times New Roman" w:cs="Arial Unicode MS"/>
+                <w:color w:val="000000"/>
+                <w:spacing w:val="-1"/>
+                <w:u w:color="000000"/>
+                <w14:textOutline w14:w="0" w14:cap="flat" w14:cmpd="sng" w14:algn="ctr">
+                  <w14:noFill/>
+                  <w14:prstDash w14:val="solid"/>
+                  <w14:bevel/>
+                </w14:textOutline>
+              </w:rPr>
+              <w:t>Mrunal</w:t>
+            </w:r>
+            <w:proofErr w:type="spellEnd"/>
+            <w:r>
+              <w:rPr>
+                <w:rFonts w:ascii="Times New Roman" w:eastAsia="Arial Unicode MS" w:hAnsi="Times New Roman" w:cs="Arial Unicode MS"/>
+                <w:color w:val="000000"/>
+                <w:spacing w:val="-1"/>
+                <w:u w:color="000000"/>
+                <w14:textOutline w14:w="0" w14:cap="flat" w14:cmpd="sng" w14:algn="ctr">
+                  <w14:noFill/>
+                  <w14:prstDash w14:val="solid"/>
+                  <w14:bevel/>
+                </w14:textOutline>
+              </w:rPr>
+              <w:t xml:space="preserve"> </w:t>
+            </w:r>
+            <w:proofErr w:type="spellStart"/>
+            <w:r>
+              <w:rPr>
+                <w:rFonts w:ascii="Times New Roman" w:eastAsia="Arial Unicode MS" w:hAnsi="Times New Roman" w:cs="Arial Unicode MS"/>
+                <w:color w:val="000000"/>
+                <w:spacing w:val="-1"/>
+                <w:u w:color="000000"/>
+                <w14:textOutline w14:w="0" w14:cap="flat" w14:cmpd="sng" w14:algn="ctr">
+                  <w14:noFill/>
+                  <w14:prstDash w14:val="solid"/>
+                  <w14:bevel/>
+                </w14:textOutline>
+              </w:rPr>
+              <w:t>Mustapure</w:t>
+            </w:r>
+            <w:proofErr w:type="spellEnd"/>
           </w:p>
         </w:tc>
         <w:tc>
@@ -749,6 +930,20 @@
                 <w:spacing w:val="-1"/>
               </w:rPr>
             </w:pPr>
+            <w:r>
+              <w:rPr>
+                <w:rFonts w:ascii="Times New Roman" w:eastAsia="Arial Unicode MS" w:hAnsi="Times New Roman" w:cs="Arial Unicode MS"/>
+                <w:color w:val="000000"/>
+                <w:spacing w:val="-1"/>
+                <w:u w:color="000000"/>
+                <w14:textOutline w14:w="0" w14:cap="flat" w14:cmpd="sng" w14:algn="ctr">
+                  <w14:noFill/>
+                  <w14:prstDash w14:val="solid"/>
+                  <w14:bevel/>
+                </w14:textOutline>
+              </w:rPr>
+              <w:t>Frontend Dev.</w:t>
+            </w:r>
           </w:p>
         </w:tc>
       </w:tr>
@@ -767,6 +962,52 @@
                 <w:spacing w:val="-1"/>
               </w:rPr>
             </w:pPr>
+            <w:proofErr w:type="spellStart"/>
+            <w:r>
+              <w:rPr>
+                <w:rFonts w:ascii="Times New Roman" w:eastAsia="Arial Unicode MS" w:hAnsi="Times New Roman" w:cs="Arial Unicode MS"/>
+                <w:color w:val="000000"/>
+                <w:spacing w:val="-1"/>
+                <w:u w:color="000000"/>
+                <w14:textOutline w14:w="0" w14:cap="flat" w14:cmpd="sng" w14:algn="ctr">
+                  <w14:noFill/>
+                  <w14:prstDash w14:val="solid"/>
+                  <w14:bevel/>
+                </w14:textOutline>
+              </w:rPr>
+              <w:t>Danylo</w:t>
+            </w:r>
+            <w:proofErr w:type="spellEnd"/>
+            <w:r>
+              <w:rPr>
+                <w:rFonts w:ascii="Times New Roman" w:eastAsia="Arial Unicode MS" w:hAnsi="Times New Roman" w:cs="Arial Unicode MS"/>
+                <w:color w:val="000000"/>
+                <w:spacing w:val="-1"/>
+                <w:u w:color="000000"/>
+                <w14:textOutline w14:w="0" w14:cap="flat" w14:cmpd="sng" w14:algn="ctr">
+                  <w14:noFill/>
+                  <w14:prstDash w14:val="solid"/>
+                  <w14:bevel/>
+                </w14:textOutline>
+              </w:rPr>
+              <w:t xml:space="preserve"> </w:t>
+            </w:r>
+            <w:proofErr w:type="spellStart"/>
+            <w:r>
+              <w:rPr>
+                <w:rFonts w:ascii="Times New Roman" w:eastAsia="Arial Unicode MS" w:hAnsi="Times New Roman" w:cs="Arial Unicode MS"/>
+                <w:color w:val="000000"/>
+                <w:spacing w:val="-1"/>
+                <w:u w:color="000000"/>
+                <w14:textOutline w14:w="0" w14:cap="flat" w14:cmpd="sng" w14:algn="ctr">
+                  <w14:noFill/>
+                  <w14:prstDash w14:val="solid"/>
+                  <w14:bevel/>
+                </w14:textOutline>
+              </w:rPr>
+              <w:t>Chelyuk</w:t>
+            </w:r>
+            <w:proofErr w:type="spellEnd"/>
           </w:p>
         </w:tc>
         <w:tc>
@@ -780,6 +1021,20 @@
                 <w:spacing w:val="-1"/>
               </w:rPr>
             </w:pPr>
+            <w:r>
+              <w:rPr>
+                <w:rFonts w:ascii="Times New Roman" w:eastAsia="Arial Unicode MS" w:hAnsi="Times New Roman" w:cs="Arial Unicode MS"/>
+                <w:color w:val="000000"/>
+                <w:spacing w:val="-1"/>
+                <w:u w:color="000000"/>
+                <w14:textOutline w14:w="0" w14:cap="flat" w14:cmpd="sng" w14:algn="ctr">
+                  <w14:noFill/>
+                  <w14:prstDash w14:val="solid"/>
+                  <w14:bevel/>
+                </w14:textOutline>
+              </w:rPr>
+              <w:t>Undecided</w:t>
+            </w:r>
           </w:p>
         </w:tc>
       </w:tr>
@@ -894,7 +1149,7 @@
           <w:szCs w:val="34"/>
         </w:rPr>
         <w:drawing>
-          <wp:inline distT="0" distB="0" distL="0" distR="0">
+          <wp:inline distT="0" distB="0" distL="0" distR="0" wp14:anchorId="1F3C112D" wp14:editId="5E6BB35A">
             <wp:extent cx="185738" cy="185738"/>
             <wp:effectExtent l="0" t="0" r="5080" b="5080"/>
             <wp:docPr id="459473846" name="Picture 2" descr=":pencil2:"/>
@@ -1068,14 +1323,7 @@
                 <w:rFonts w:ascii="Times New Roman" w:eastAsia="Times New Roman" w:hAnsi="Times New Roman" w:cs="Times New Roman"/>
                 <w:spacing w:val="-1"/>
               </w:rPr>
-              <w:t>​​</w:t>
-            </w:r>
-            <w:r>
-              <w:rPr>
-                <w:rFonts w:ascii="Times New Roman" w:eastAsia="Times New Roman" w:hAnsi="Times New Roman" w:cs="Times New Roman"/>
-                <w:spacing w:val="-1"/>
-              </w:rPr>
-              <w:t>e.g., Bugs</w:t>
+              <w:t>User Authentication</w:t>
             </w:r>
           </w:p>
         </w:tc>
@@ -1131,6 +1379,13 @@
               </w:rPr>
               <w:t xml:space="preserve"> </w:t>
             </w:r>
+            <w:r>
+              <w:rPr>
+                <w:rFonts w:ascii="Times New Roman" w:eastAsia="Times New Roman" w:hAnsi="Times New Roman" w:cs="Times New Roman"/>
+                <w:spacing w:val="-1"/>
+              </w:rPr>
+              <w:t>User Sign in and create account and appropriate routing</w:t>
+            </w:r>
           </w:p>
         </w:tc>
       </w:tr>
@@ -1174,6 +1429,13 @@
                 <w:spacing w:val="-1"/>
               </w:rPr>
             </w:pPr>
+            <w:r>
+              <w:rPr>
+                <w:rFonts w:ascii="Times New Roman" w:eastAsia="Times New Roman" w:hAnsi="Times New Roman" w:cs="Times New Roman"/>
+                <w:spacing w:val="-1"/>
+              </w:rPr>
+              <w:t>None</w:t>
+            </w:r>
           </w:p>
         </w:tc>
       </w:tr>
@@ -1217,6 +1479,13 @@
                 <w:spacing w:val="-1"/>
               </w:rPr>
             </w:pPr>
+            <w:r>
+              <w:rPr>
+                <w:rFonts w:ascii="Times New Roman" w:eastAsia="Times New Roman" w:hAnsi="Times New Roman" w:cs="Times New Roman"/>
+                <w:spacing w:val="-1"/>
+              </w:rPr>
+              <w:t>5</w:t>
+            </w:r>
           </w:p>
         </w:tc>
       </w:tr>
@@ -1273,6 +1542,13 @@
                 <w:spacing w:val="-1"/>
               </w:rPr>
               <w:t xml:space="preserve"> </w:t>
+            </w:r>
+            <w:r>
+              <w:rPr>
+                <w:rFonts w:ascii="Times New Roman" w:eastAsia="Times New Roman" w:hAnsi="Times New Roman" w:cs="Times New Roman"/>
+                <w:spacing w:val="-1"/>
+              </w:rPr>
+              <w:t>We completed the user authentication for both frontend and backend endpoints. Also, created sequence diagrams and other requirements for milestone 3.</w:t>
             </w:r>
           </w:p>
         </w:tc>
@@ -1390,6 +1666,28 @@
               </w:rPr>
               <w:t xml:space="preserve"> </w:t>
             </w:r>
+            <w:r>
+              <w:rPr>
+                <w:rFonts w:ascii="Times New Roman" w:eastAsia="Times New Roman" w:hAnsi="Times New Roman" w:cs="Times New Roman"/>
+                <w:spacing w:val="-1"/>
+              </w:rPr>
+              <w:t>6</w:t>
+            </w:r>
+            <w:r>
+              <w:rPr>
+                <w:rFonts w:ascii="Times New Roman" w:eastAsia="Times New Roman" w:hAnsi="Times New Roman" w:cs="Times New Roman"/>
+                <w:spacing w:val="-1"/>
+                <w:vertAlign w:val="superscript"/>
+              </w:rPr>
+              <w:t>th</w:t>
+            </w:r>
+            <w:r>
+              <w:rPr>
+                <w:rFonts w:ascii="Times New Roman" w:eastAsia="Times New Roman" w:hAnsi="Times New Roman" w:cs="Times New Roman"/>
+                <w:spacing w:val="-1"/>
+              </w:rPr>
+              <w:t xml:space="preserve"> March</w:t>
+            </w:r>
           </w:p>
         </w:tc>
       </w:tr>
@@ -1430,6 +1728,28 @@
                 <w:spacing w:val="-1"/>
               </w:rPr>
             </w:pPr>
+            <w:r>
+              <w:rPr>
+                <w:rFonts w:ascii="Times New Roman" w:eastAsia="Times New Roman" w:hAnsi="Times New Roman" w:cs="Times New Roman"/>
+                <w:spacing w:val="-1"/>
+              </w:rPr>
+              <w:t>10</w:t>
+            </w:r>
+            <w:r>
+              <w:rPr>
+                <w:rFonts w:ascii="Times New Roman" w:eastAsia="Times New Roman" w:hAnsi="Times New Roman" w:cs="Times New Roman"/>
+                <w:spacing w:val="-1"/>
+                <w:vertAlign w:val="superscript"/>
+              </w:rPr>
+              <w:t>th</w:t>
+            </w:r>
+            <w:r>
+              <w:rPr>
+                <w:rFonts w:ascii="Times New Roman" w:eastAsia="Times New Roman" w:hAnsi="Times New Roman" w:cs="Times New Roman"/>
+                <w:spacing w:val="-1"/>
+              </w:rPr>
+              <w:t xml:space="preserve"> March</w:t>
+            </w:r>
           </w:p>
         </w:tc>
       </w:tr>
@@ -1475,14 +1795,7 @@
                 <w:rFonts w:ascii="Times New Roman" w:eastAsia="Times New Roman" w:hAnsi="Times New Roman" w:cs="Times New Roman"/>
                 <w:spacing w:val="-1"/>
               </w:rPr>
-              <w:t>​​</w:t>
-            </w:r>
-            <w:r>
-              <w:rPr>
-                <w:rFonts w:ascii="Times New Roman" w:eastAsia="Times New Roman" w:hAnsi="Times New Roman" w:cs="Times New Roman"/>
-                <w:spacing w:val="-1"/>
-              </w:rPr>
-              <w:t xml:space="preserve"> </w:t>
+              <w:t>User Authentication</w:t>
             </w:r>
           </w:p>
         </w:tc>
@@ -1524,6 +1837,13 @@
                 <w:spacing w:val="-1"/>
               </w:rPr>
             </w:pPr>
+            <w:r>
+              <w:rPr>
+                <w:rFonts w:ascii="Times New Roman" w:eastAsia="Times New Roman" w:hAnsi="Times New Roman" w:cs="Times New Roman"/>
+                <w:spacing w:val="-1"/>
+              </w:rPr>
+              <w:t>5</w:t>
+            </w:r>
           </w:p>
         </w:tc>
       </w:tr>
@@ -1564,6 +1884,13 @@
                 <w:spacing w:val="-1"/>
               </w:rPr>
             </w:pPr>
+            <w:r>
+              <w:rPr>
+                <w:rFonts w:ascii="Times New Roman" w:eastAsia="Times New Roman" w:hAnsi="Times New Roman" w:cs="Times New Roman"/>
+                <w:spacing w:val="-1"/>
+              </w:rPr>
+              <w:t>32 hours/week</w:t>
+            </w:r>
           </w:p>
         </w:tc>
       </w:tr>
@@ -1599,86 +1926,173 @@
           </w:tcPr>
           <w:p>
             <w:pPr>
-              <w:rPr>
-                <w:rFonts w:ascii="Times New Roman" w:eastAsia="Times New Roman" w:hAnsi="Times New Roman" w:cs="Times New Roman"/>
-                <w:spacing w:val="-1"/>
-              </w:rPr>
-            </w:pPr>
-            <w:r>
-              <w:rPr>
-                <w:rFonts w:ascii="Times New Roman" w:eastAsia="Times New Roman" w:hAnsi="Times New Roman" w:cs="Times New Roman"/>
-                <w:spacing w:val="-1"/>
-              </w:rPr>
-              <w:t xml:space="preserve"> Member 1</w:t>
-            </w:r>
-          </w:p>
-          <w:p>
-            <w:pPr>
-              <w:rPr>
-                <w:rFonts w:ascii="Times New Roman" w:eastAsia="Times New Roman" w:hAnsi="Times New Roman" w:cs="Times New Roman"/>
-                <w:spacing w:val="-1"/>
-              </w:rPr>
-            </w:pPr>
-            <w:r>
-              <w:rPr>
-                <w:rFonts w:ascii="Times New Roman" w:eastAsia="Times New Roman" w:hAnsi="Times New Roman" w:cs="Times New Roman"/>
-                <w:spacing w:val="-1"/>
-              </w:rPr>
-              <w:t xml:space="preserve"> Member 2</w:t>
-            </w:r>
-          </w:p>
-          <w:p>
-            <w:pPr>
-              <w:rPr>
-                <w:rFonts w:ascii="Times New Roman" w:eastAsia="Times New Roman" w:hAnsi="Times New Roman" w:cs="Times New Roman"/>
-                <w:spacing w:val="-1"/>
-              </w:rPr>
-            </w:pPr>
-            <w:r>
-              <w:rPr>
-                <w:rFonts w:ascii="Times New Roman" w:eastAsia="Times New Roman" w:hAnsi="Times New Roman" w:cs="Times New Roman"/>
-                <w:spacing w:val="-1"/>
-              </w:rPr>
-              <w:t xml:space="preserve"> Member 3</w:t>
-            </w:r>
-          </w:p>
-          <w:p>
-            <w:pPr>
-              <w:rPr>
-                <w:rFonts w:ascii="Times New Roman" w:eastAsia="Times New Roman" w:hAnsi="Times New Roman" w:cs="Times New Roman"/>
-                <w:spacing w:val="-1"/>
-              </w:rPr>
-            </w:pPr>
-            <w:r>
-              <w:rPr>
-                <w:rFonts w:ascii="Times New Roman" w:eastAsia="Times New Roman" w:hAnsi="Times New Roman" w:cs="Times New Roman"/>
-                <w:spacing w:val="-1"/>
-              </w:rPr>
-              <w:t xml:space="preserve"> Member 4</w:t>
-            </w:r>
-          </w:p>
-          <w:p>
-            <w:pPr>
-              <w:rPr>
-                <w:rFonts w:ascii="Times New Roman" w:eastAsia="Times New Roman" w:hAnsi="Times New Roman" w:cs="Times New Roman"/>
-                <w:spacing w:val="-1"/>
-              </w:rPr>
-            </w:pPr>
-            <w:r>
-              <w:rPr>
-                <w:rFonts w:ascii="Times New Roman" w:eastAsia="Times New Roman" w:hAnsi="Times New Roman" w:cs="Times New Roman"/>
-                <w:spacing w:val="-1"/>
-              </w:rPr>
-              <w:t xml:space="preserve"> Member 5</w:t>
-            </w:r>
-          </w:p>
-          <w:p>
-            <w:pPr>
-              <w:rPr>
-                <w:rFonts w:ascii="Times New Roman" w:eastAsia="Times New Roman" w:hAnsi="Times New Roman" w:cs="Times New Roman"/>
-                <w:spacing w:val="-1"/>
-              </w:rPr>
-            </w:pPr>
+              <w:pStyle w:val="Body"/>
+              <w:rPr>
+                <w:rFonts w:ascii="Times New Roman" w:eastAsia="Times New Roman" w:hAnsi="Times New Roman" w:cs="Times New Roman"/>
+              </w:rPr>
+            </w:pPr>
+            <w:r>
+              <w:rPr>
+                <w:rFonts w:ascii="Times New Roman" w:hAnsi="Times New Roman"/>
+              </w:rPr>
+              <w:t>Anand: 8 hours/week</w:t>
+            </w:r>
+          </w:p>
+          <w:p>
+            <w:pPr>
+              <w:pStyle w:val="Body"/>
+              <w:rPr>
+                <w:rFonts w:ascii="Times New Roman" w:eastAsia="Times New Roman" w:hAnsi="Times New Roman" w:cs="Times New Roman"/>
+              </w:rPr>
+            </w:pPr>
+            <w:proofErr w:type="spellStart"/>
+            <w:r>
+              <w:rPr>
+                <w:rFonts w:ascii="Times New Roman" w:hAnsi="Times New Roman"/>
+              </w:rPr>
+              <w:t>Arhaan</w:t>
+            </w:r>
+            <w:proofErr w:type="spellEnd"/>
+            <w:r>
+              <w:rPr>
+                <w:rFonts w:ascii="Times New Roman" w:hAnsi="Times New Roman"/>
+              </w:rPr>
+              <w:t xml:space="preserve"> </w:t>
+            </w:r>
+            <w:proofErr w:type="spellStart"/>
+            <w:r>
+              <w:rPr>
+                <w:rFonts w:ascii="Times New Roman" w:hAnsi="Times New Roman"/>
+              </w:rPr>
+              <w:t>Khaku</w:t>
+            </w:r>
+            <w:proofErr w:type="spellEnd"/>
+            <w:r>
+              <w:rPr>
+                <w:rFonts w:ascii="Times New Roman" w:hAnsi="Times New Roman"/>
+              </w:rPr>
+              <w:t>: 8 hours/week</w:t>
+            </w:r>
+          </w:p>
+          <w:p>
+            <w:pPr>
+              <w:pStyle w:val="Body"/>
+              <w:rPr>
+                <w:rFonts w:ascii="Times New Roman" w:eastAsia="Times New Roman" w:hAnsi="Times New Roman" w:cs="Times New Roman"/>
+              </w:rPr>
+            </w:pPr>
+            <w:r>
+              <w:rPr>
+                <w:rFonts w:ascii="Times New Roman" w:hAnsi="Times New Roman"/>
+              </w:rPr>
+              <w:t xml:space="preserve">Apoorva </w:t>
+            </w:r>
+            <w:proofErr w:type="spellStart"/>
+            <w:r>
+              <w:rPr>
+                <w:rFonts w:ascii="Times New Roman" w:hAnsi="Times New Roman"/>
+              </w:rPr>
+              <w:t>Devarkonda</w:t>
+            </w:r>
+            <w:proofErr w:type="spellEnd"/>
+            <w:r>
+              <w:rPr>
+                <w:rFonts w:ascii="Times New Roman" w:hAnsi="Times New Roman"/>
+              </w:rPr>
+              <w:t>: 8 hours/week</w:t>
+            </w:r>
+          </w:p>
+          <w:p>
+            <w:pPr>
+              <w:pStyle w:val="Body"/>
+              <w:rPr>
+                <w:rFonts w:ascii="Times New Roman" w:eastAsia="Times New Roman" w:hAnsi="Times New Roman" w:cs="Times New Roman"/>
+              </w:rPr>
+            </w:pPr>
+            <w:proofErr w:type="spellStart"/>
+            <w:r>
+              <w:rPr>
+                <w:rFonts w:ascii="Times New Roman" w:hAnsi="Times New Roman"/>
+              </w:rPr>
+              <w:t>Mrunal</w:t>
+            </w:r>
+            <w:proofErr w:type="spellEnd"/>
+            <w:r>
+              <w:rPr>
+                <w:rFonts w:ascii="Times New Roman" w:hAnsi="Times New Roman"/>
+              </w:rPr>
+              <w:t xml:space="preserve"> </w:t>
+            </w:r>
+            <w:proofErr w:type="spellStart"/>
+            <w:r>
+              <w:rPr>
+                <w:rFonts w:ascii="Times New Roman" w:hAnsi="Times New Roman"/>
+              </w:rPr>
+              <w:t>Mustapure</w:t>
+            </w:r>
+            <w:proofErr w:type="spellEnd"/>
+            <w:r>
+              <w:rPr>
+                <w:rFonts w:ascii="Times New Roman" w:hAnsi="Times New Roman"/>
+              </w:rPr>
+              <w:t>: 8 hours/week</w:t>
+            </w:r>
+          </w:p>
+          <w:p>
+            <w:pPr>
+              <w:rPr>
+                <w:rFonts w:ascii="Times New Roman" w:eastAsia="Times New Roman" w:hAnsi="Times New Roman" w:cs="Times New Roman"/>
+                <w:spacing w:val="-1"/>
+              </w:rPr>
+            </w:pPr>
+            <w:proofErr w:type="spellStart"/>
+            <w:r>
+              <w:rPr>
+                <w:rFonts w:ascii="Times New Roman" w:hAnsi="Times New Roman"/>
+                <w:lang w:val="en-US"/>
+              </w:rPr>
+              <w:t>Danylo</w:t>
+            </w:r>
+            <w:proofErr w:type="spellEnd"/>
+            <w:r>
+              <w:rPr>
+                <w:rFonts w:ascii="Times New Roman" w:hAnsi="Times New Roman"/>
+                <w:lang w:val="en-US"/>
+              </w:rPr>
+              <w:t xml:space="preserve"> </w:t>
+            </w:r>
+            <w:proofErr w:type="spellStart"/>
+            <w:r>
+              <w:rPr>
+                <w:rFonts w:ascii="Times New Roman" w:hAnsi="Times New Roman"/>
+                <w:lang w:val="en-US"/>
+              </w:rPr>
+              <w:t>Chelyuk</w:t>
+            </w:r>
+            <w:proofErr w:type="spellEnd"/>
+            <w:r>
+              <w:rPr>
+                <w:rFonts w:ascii="Times New Roman" w:hAnsi="Times New Roman"/>
+                <w:lang w:val="en-US"/>
+              </w:rPr>
+              <w:t xml:space="preserve">: </w:t>
+            </w:r>
+            <w:r>
+              <w:rPr>
+                <w:rFonts w:ascii="Times New Roman" w:hAnsi="Times New Roman"/>
+                <w:b/>
+                <w:bCs/>
+                <w:lang w:val="en-US"/>
+              </w:rPr>
+              <w:t>unknown</w:t>
+            </w:r>
+            <w:r>
+              <w:rPr>
+                <w:rFonts w:ascii="Times New Roman" w:eastAsia="Times New Roman" w:hAnsi="Times New Roman" w:cs="Times New Roman"/>
+                <w:spacing w:val="-1"/>
+              </w:rPr>
+              <w:t xml:space="preserve"> </w:t>
+            </w:r>
           </w:p>
         </w:tc>
       </w:tr>
@@ -1729,6 +2143,13 @@
                 <w:spacing w:val="-1"/>
               </w:rPr>
             </w:pPr>
+            <w:r>
+              <w:rPr>
+                <w:rFonts w:ascii="Times New Roman" w:eastAsia="Times New Roman" w:hAnsi="Times New Roman" w:cs="Times New Roman"/>
+                <w:spacing w:val="-1"/>
+              </w:rPr>
+              <w:t>NONE</w:t>
+            </w:r>
           </w:p>
         </w:tc>
       </w:tr>
@@ -1779,6 +2200,13 @@
                 <w:spacing w:val="-1"/>
               </w:rPr>
             </w:pPr>
+            <w:r>
+              <w:rPr>
+                <w:rFonts w:ascii="Times New Roman" w:eastAsia="Times New Roman" w:hAnsi="Times New Roman" w:cs="Times New Roman"/>
+                <w:spacing w:val="-1"/>
+              </w:rPr>
+              <w:t>NONE</w:t>
+            </w:r>
           </w:p>
         </w:tc>
       </w:tr>
@@ -1853,7 +2281,7 @@
           <w:szCs w:val="34"/>
         </w:rPr>
         <w:drawing>
-          <wp:inline distT="0" distB="0" distL="0" distR="0">
+          <wp:inline distT="0" distB="0" distL="0" distR="0" wp14:anchorId="64CC72E3" wp14:editId="12605D96">
             <wp:extent cx="178594" cy="178594"/>
             <wp:effectExtent l="0" t="0" r="0" b="0"/>
             <wp:docPr id="306956271" name="Picture 1" descr=":books:"/>
@@ -1935,6 +2363,13 @@
           <w:spacing w:val="-1"/>
         </w:rPr>
       </w:pPr>
+      <w:r>
+        <w:rPr>
+          <w:rFonts w:ascii="Times New Roman" w:eastAsia="Times New Roman" w:hAnsi="Times New Roman" w:cs="Times New Roman"/>
+          <w:spacing w:val="-1"/>
+        </w:rPr>
+        <w:t>Figma</w:t>
+      </w:r>
     </w:p>
     <w:p>
       <w:pPr>
@@ -1942,6 +2377,22 @@
           <w:ilvl w:val="0"/>
           <w:numId w:val="5"/>
         </w:numPr>
+        <w:rPr>
+          <w:rFonts w:ascii="Times New Roman" w:eastAsia="Times New Roman" w:hAnsi="Times New Roman" w:cs="Times New Roman"/>
+          <w:spacing w:val="-1"/>
+        </w:rPr>
+      </w:pPr>
+      <w:r>
+        <w:rPr>
+          <w:rFonts w:ascii="Times New Roman" w:eastAsia="Times New Roman" w:hAnsi="Times New Roman" w:cs="Times New Roman"/>
+          <w:spacing w:val="-1"/>
+        </w:rPr>
+        <w:t>Overleaf for documentation</w:t>
+      </w:r>
+    </w:p>
+    <w:p>
+      <w:pPr>
+        <w:ind w:left="720"/>
         <w:rPr>
           <w:rFonts w:ascii="Times New Roman" w:eastAsia="Times New Roman" w:hAnsi="Times New Roman" w:cs="Times New Roman"/>
           <w:spacing w:val="-1"/>
@@ -3547,6 +3998,32 @@
       <w:szCs w:val="56"/>
     </w:rPr>
   </w:style>
+  <w:style w:type="paragraph" w:customStyle="1" w:styleId="Body">
+    <w:name w:val="Body"/>
+    <w:rsid w:val="00371F7B"/>
+    <w:pPr>
+      <w:pBdr>
+        <w:top w:val="nil"/>
+        <w:left w:val="nil"/>
+        <w:bottom w:val="nil"/>
+        <w:right w:val="nil"/>
+        <w:between w:val="nil"/>
+        <w:bar w:val="nil"/>
+      </w:pBdr>
+    </w:pPr>
+    <w:rPr>
+      <w:rFonts w:ascii="Calibri" w:eastAsia="Arial Unicode MS" w:hAnsi="Calibri" w:cs="Arial Unicode MS"/>
+      <w:color w:val="000000"/>
+      <w:u w:color="000000"/>
+      <w:bdr w:val="nil"/>
+      <w:lang w:val="en-US"/>
+      <w14:textOutline w14:w="0" w14:cap="flat" w14:cmpd="sng" w14:algn="ctr">
+        <w14:noFill/>
+        <w14:prstDash w14:val="solid"/>
+        <w14:bevel/>
+      </w14:textOutline>
+    </w:rPr>
+  </w:style>
 </w:styles>
 </file>
 

</xml_diff>